<commit_message>
updated the list for today
</commit_message>
<xml_diff>
--- a/1.docx
+++ b/1.docx
@@ -21,7 +21,7 @@
         <w:pStyle w:val="Author"/>
       </w:pPr>
       <w:r>
-        <w:t xml:space="preserve">Tuesday</w:t>
+        <w:t xml:space="preserve">Friday</w:t>
       </w:r>
     </w:p>
     <w:p>
@@ -29,7 +29,7 @@
         <w:pStyle w:val="Date"/>
       </w:pPr>
       <w:r>
-        <w:t xml:space="preserve">12/15/2020</w:t>
+        <w:t xml:space="preserve">12/18/2020</w:t>
       </w:r>
     </w:p>
     <w:bookmarkStart w:id="20" w:name="billable-work"/>
@@ -46,19 +46,7 @@
         <w:pStyle w:val="FirstParagraph"/>
       </w:pPr>
       <w:r>
-        <w:t xml:space="preserve">AFP6 cross sections</w:t>
-      </w:r>
-      <w:r>
-        <w:br/>
-      </w:r>
-      <w:r>
-        <w:t xml:space="preserve">Kenai cross sections</w:t>
-      </w:r>
-      <w:r>
-        <w:br/>
-      </w:r>
-      <w:r>
-        <w:t xml:space="preserve">AFP6 contour maps</w:t>
+        <w:t xml:space="preserve">9 AM Call AFP6</w:t>
       </w:r>
     </w:p>
     <w:bookmarkEnd w:id="20"/>
@@ -76,7 +64,7 @@
         <w:pStyle w:val="FirstParagraph"/>
       </w:pPr>
       <w:r>
-        <w:t xml:space="preserve">Buy NA beer</w:t>
+        <w:t xml:space="preserve">Zwift</w:t>
       </w:r>
     </w:p>
     <w:bookmarkEnd w:id="21"/>
@@ -94,7 +82,7 @@
         <w:pStyle w:val="FirstParagraph"/>
       </w:pPr>
       <w:r>
-        <w:t xml:space="preserve">Safeway Chicken</w:t>
+        <w:t xml:space="preserve">Egg Sandwich</w:t>
       </w:r>
     </w:p>
     <w:bookmarkEnd w:id="22"/>
@@ -144,20 +132,7 @@
               <w:jc w:val="left"/>
             </w:pPr>
             <w:r>
-              <w:t xml:space="preserve">Strongbod</w:t>
-            </w:r>
-          </w:p>
-        </w:tc>
-      </w:tr>
-      <w:tr>
-        <w:tc>
-          <w:p>
-            <w:pPr>
-              <w:pStyle w:val="Compact"/>
-              <w:jc w:val="left"/>
-            </w:pPr>
-            <w:r>
-              <w:t xml:space="preserve">10x 200s 90 sec rest</w:t>
+              <w:t xml:space="preserve">8x Corthell Hill Repeats</w:t>
             </w:r>
           </w:p>
         </w:tc>
@@ -226,7 +201,7 @@
         <w:pStyle w:val="FirstParagraph"/>
       </w:pPr>
       <w:r>
-        <w:t xml:space="preserve">Respond to T Minckley</w:t>
+        <w:t xml:space="preserve">Zoom with T Minckley?</w:t>
       </w:r>
     </w:p>
     <w:bookmarkEnd w:id="27"/>

</xml_diff>

<commit_message>
made some revisions to the schedule
</commit_message>
<xml_diff>
--- a/1.docx
+++ b/1.docx
@@ -21,7 +21,7 @@
         <w:pStyle w:val="Author"/>
       </w:pPr>
       <w:r>
-        <w:t xml:space="preserve">Friday</w:t>
+        <w:t xml:space="preserve">Thursday</w:t>
       </w:r>
     </w:p>
     <w:p>
@@ -29,77 +29,78 @@
         <w:pStyle w:val="Date"/>
       </w:pPr>
       <w:r>
-        <w:t xml:space="preserve">12/18/2020</w:t>
-      </w:r>
-    </w:p>
-    <w:bookmarkStart w:id="20" w:name="billable-work"/>
-    <w:p>
-      <w:pPr>
-        <w:pStyle w:val="Heading2"/>
-      </w:pPr>
-      <w:r>
-        <w:t xml:space="preserve">Billable Work</w:t>
+        <w:t xml:space="preserve">07/29/2021</w:t>
       </w:r>
     </w:p>
     <w:p>
       <w:pPr>
-        <w:pStyle w:val="FirstParagraph"/>
-      </w:pPr>
-      <w:r>
-        <w:t xml:space="preserve">9 AM Call AFP6</w:t>
-      </w:r>
-    </w:p>
-    <w:bookmarkEnd w:id="20"/>
-    <w:bookmarkStart w:id="21" w:name="to-dos"/>
-    <w:p>
-      <w:pPr>
         <w:pStyle w:val="Heading2"/>
       </w:pPr>
-      <w:r>
-        <w:t xml:space="preserve">To dos</w:t>
-      </w:r>
+      <w:bookmarkStart w:id="20" w:name="billable-work"/>
+      <w:r>
+        <w:t xml:space="preserve">Billable Work</w:t>
+      </w:r>
+      <w:bookmarkEnd w:id="20"/>
     </w:p>
     <w:p>
       <w:pPr>
         <w:pStyle w:val="FirstParagraph"/>
       </w:pPr>
       <w:r>
-        <w:t xml:space="preserve">Zwift</w:t>
-      </w:r>
-    </w:p>
-    <w:bookmarkEnd w:id="21"/>
-    <w:bookmarkStart w:id="22" w:name="lunch"/>
-    <w:p>
-      <w:pPr>
-        <w:pStyle w:val="Heading2"/>
-      </w:pPr>
-      <w:r>
-        <w:t xml:space="preserve">Lunch</w:t>
+        <w:t xml:space="preserve">9 AM Call AFP6</w:t>
       </w:r>
     </w:p>
     <w:p>
       <w:pPr>
+        <w:pStyle w:val="Heading2"/>
+      </w:pPr>
+      <w:bookmarkStart w:id="21" w:name="to-dos"/>
+      <w:r>
+        <w:t xml:space="preserve">To dos</w:t>
+      </w:r>
+      <w:bookmarkEnd w:id="21"/>
+    </w:p>
+    <w:p>
+      <w:pPr>
         <w:pStyle w:val="FirstParagraph"/>
       </w:pPr>
       <w:r>
+        <w:t xml:space="preserve">Zwift</w:t>
+      </w:r>
+    </w:p>
+    <w:p>
+      <w:pPr>
+        <w:pStyle w:val="Heading2"/>
+      </w:pPr>
+      <w:bookmarkStart w:id="22" w:name="lunch"/>
+      <w:r>
+        <w:t xml:space="preserve">Lunch</w:t>
+      </w:r>
+      <w:bookmarkEnd w:id="22"/>
+    </w:p>
+    <w:p>
+      <w:pPr>
+        <w:pStyle w:val="FirstParagraph"/>
+      </w:pPr>
+      <w:r>
         <w:t xml:space="preserve">Egg Sandwich</w:t>
       </w:r>
     </w:p>
-    <w:bookmarkEnd w:id="22"/>
-    <w:bookmarkStart w:id="23" w:name="training"/>
     <w:p>
       <w:pPr>
         <w:pStyle w:val="Heading2"/>
       </w:pPr>
+      <w:bookmarkStart w:id="23" w:name="training"/>
       <w:r>
         <w:t xml:space="preserve">Training</w:t>
       </w:r>
+      <w:bookmarkEnd w:id="23"/>
     </w:p>
     <w:tbl>
       <w:tblPr>
         <w:tblStyle w:val="Table"/>
         <w:tblW w:type="pct" w:w="0.0"/>
-        <w:tblLook w:firstRow="1" w:lastRow="0" w:firstColumn="0" w:lastColumn="0" w:noHBand="0" w:noVBand="0"/>
+        <w:tblLook w:firstRow="1"/>
       </w:tblPr>
       <w:tblGrid/>
       <w:tr>
@@ -119,7 +120,7 @@
               <w:jc w:val="left"/>
             </w:pPr>
             <w:r>
-              <w:t xml:space="preserve">2</w:t>
+              <w:t xml:space="preserve">3</w:t>
             </w:r>
           </w:p>
         </w:tc>
@@ -132,21 +133,47 @@
               <w:jc w:val="left"/>
             </w:pPr>
             <w:r>
-              <w:t xml:space="preserve">8x Corthell Hill Repeats</w:t>
+              <w:t xml:space="preserve">Strongbod</w:t>
+            </w:r>
+          </w:p>
+        </w:tc>
+      </w:tr>
+      <w:tr>
+        <w:tc>
+          <w:p>
+            <w:pPr>
+              <w:pStyle w:val="Compact"/>
+              <w:jc w:val="left"/>
+            </w:pPr>
+            <w:r>
+              <w:t xml:space="preserve">2x 400s 2 min rest</w:t>
+            </w:r>
+          </w:p>
+        </w:tc>
+      </w:tr>
+      <w:tr>
+        <w:tc>
+          <w:p>
+            <w:pPr>
+              <w:pStyle w:val="Compact"/>
+              <w:jc w:val="left"/>
+            </w:pPr>
+            <w:r>
+              <w:t xml:space="preserve">NA</w:t>
             </w:r>
           </w:p>
         </w:tc>
       </w:tr>
     </w:tbl>
-    <w:bookmarkEnd w:id="23"/>
-    <w:bookmarkStart w:id="26" w:name="skill-development"/>
     <w:p>
       <w:pPr>
         <w:pStyle w:val="Heading2"/>
       </w:pPr>
+      <w:bookmarkStart w:id="24" w:name="skill-development"/>
       <w:r>
         <w:t xml:space="preserve">Skill Development</w:t>
       </w:r>
+      <w:bookmarkEnd w:id="24"/>
     </w:p>
     <w:p>
       <w:pPr>
@@ -158,7 +185,7 @@
       <w:r>
         <w:t xml:space="preserve"> </w:t>
       </w:r>
-      <w:hyperlink r:id="rId24">
+      <w:hyperlink r:id="rId25">
         <w:r>
           <w:rPr>
             <w:rStyle w:val="Hyperlink"/>
@@ -177,7 +204,7 @@
       <w:r>
         <w:t xml:space="preserve"> </w:t>
       </w:r>
-      <w:hyperlink r:id="rId25">
+      <w:hyperlink r:id="rId26">
         <w:r>
           <w:rPr>
             <w:rStyle w:val="Hyperlink"/>
@@ -186,15 +213,15 @@
         </w:r>
       </w:hyperlink>
     </w:p>
-    <w:bookmarkEnd w:id="26"/>
-    <w:bookmarkStart w:id="27" w:name="personal"/>
     <w:p>
       <w:pPr>
         <w:pStyle w:val="Heading2"/>
       </w:pPr>
+      <w:bookmarkStart w:id="27" w:name="personal"/>
       <w:r>
         <w:t xml:space="preserve">Personal</w:t>
       </w:r>
+      <w:bookmarkEnd w:id="27"/>
     </w:p>
     <w:p>
       <w:pPr>
@@ -204,7 +231,6 @@
         <w:t xml:space="preserve">Zoom with T Minckley?</w:t>
       </w:r>
     </w:p>
-    <w:bookmarkEnd w:id="27"/>
     <w:sectPr>
       <w:pgSz w:w="12240" w:h="15840"/>
       <w:pgMar w:top="1440" w:right="1440" w:bottom="1440" w:left="1440" w:header="720" w:footer="720" w:gutter="0"/>

</xml_diff>